<commit_message>
Update Gantt chart and Project Plan
</commit_message>
<xml_diff>
--- a/ASM_PartA/Project Plan.docx
+++ b/ASM_PartA/Project Plan.docx
@@ -1169,151 +1169,9 @@
     <w:p/>
     <w:p>
       <w:pPr>
-        <w:jc w:val="both"/>
-        <w:rPr>
-          <w:i/>
-          <w:color w:val="FF0000"/>
-        </w:rPr>
-      </w:pPr>
-      <w:r>
-        <w:rPr>
-          <w:i/>
-          <w:color w:val="FF0000"/>
-        </w:rPr>
-        <w:t xml:space="preserve">This section should include the work breakdown structure for the whole project. The elements from the WBS should </w:t>
-      </w:r>
-      <w:r>
-        <w:rPr>
-          <w:i/>
-          <w:color w:val="FF0000"/>
-        </w:rPr>
-        <w:t>be used to generate</w:t>
-      </w:r>
-      <w:r>
-        <w:rPr>
-          <w:i/>
-          <w:color w:val="FF0000"/>
-        </w:rPr>
-        <w:t xml:space="preserve"> your activity definition and those activities should then be scheduled in the Gantt Chart</w:t>
-      </w:r>
-      <w:r>
-        <w:rPr>
-          <w:i/>
-          <w:color w:val="FF0000"/>
-        </w:rPr>
-        <w:t>. Remember to consider ALL project activities – anything you do or will need to do should be included in the WBS</w:t>
-      </w:r>
-    </w:p>
-    <w:p>
-      <w:pPr>
-        <w:jc w:val="both"/>
-        <w:rPr>
-          <w:b/>
-          <w:i/>
-          <w:color w:val="FF0000"/>
-        </w:rPr>
-      </w:pPr>
-      <w:r>
-        <w:rPr>
-          <w:i/>
-          <w:color w:val="FF0000"/>
-        </w:rPr>
-        <w:t>WBS’s are usually presented as some kind of hierarchical diagram</w:t>
-      </w:r>
-      <w:r>
-        <w:rPr>
-          <w:i/>
-          <w:color w:val="FF0000"/>
-        </w:rPr>
-        <w:t>/chart etc</w:t>
-      </w:r>
-      <w:r>
-        <w:rPr>
-          <w:i/>
-          <w:color w:val="FF0000"/>
-        </w:rPr>
-        <w:t>.</w:t>
-      </w:r>
-      <w:r>
-        <w:rPr>
-          <w:i/>
-          <w:color w:val="FF0000"/>
-        </w:rPr>
-        <w:t xml:space="preserve"> The </w:t>
-      </w:r>
-      <w:r>
-        <w:rPr>
-          <w:i/>
-          <w:color w:val="FF0000"/>
-        </w:rPr>
-        <w:t>details</w:t>
-      </w:r>
-      <w:r>
-        <w:rPr>
-          <w:i/>
-          <w:color w:val="FF0000"/>
-        </w:rPr>
-        <w:t xml:space="preserve"> </w:t>
-      </w:r>
-      <w:r>
-        <w:rPr>
-          <w:i/>
-          <w:color w:val="FF0000"/>
-        </w:rPr>
-        <w:t>what is involved each work unit should be</w:t>
-      </w:r>
-      <w:r>
-        <w:rPr>
-          <w:i/>
-          <w:color w:val="FF0000"/>
-        </w:rPr>
-        <w:t xml:space="preserve"> provided in section 3:</w:t>
-      </w:r>
-      <w:r>
-        <w:rPr>
-          <w:i/>
-          <w:color w:val="FF0000"/>
-        </w:rPr>
-        <w:t xml:space="preserve"> </w:t>
-      </w:r>
-      <w:r>
-        <w:rPr>
-          <w:b/>
-          <w:i/>
-          <w:color w:val="FF0000"/>
-        </w:rPr>
-        <w:t>Activity Definition</w:t>
-      </w:r>
-    </w:p>
-    <w:p>
-      <w:pPr>
-        <w:jc w:val="both"/>
-        <w:rPr>
-          <w:i/>
-          <w:color w:val="FF0000"/>
-        </w:rPr>
-      </w:pPr>
-      <w:r>
-        <w:rPr>
-          <w:i/>
-          <w:color w:val="FF0000"/>
-        </w:rPr>
-        <w:t>You do NOT need to do a WBS Dictionary for this project – the activity definition (whilst slightly different) will suffice.</w:t>
-      </w:r>
-      <w:r>
-        <w:rPr>
-          <w:i/>
-          <w:color w:val="FF0000"/>
-        </w:rPr>
-        <w:t xml:space="preserve"> The WBS is focussed on SCOPE. The Activity definition is focussed on TIME.</w:t>
-      </w:r>
-    </w:p>
-    <w:p>
-      <w:pPr>
         <w:spacing w:after="0"/>
         <w:jc w:val="both"/>
         <w:rPr>
-          <w:rFonts w:hint="eastAsia"/>
           <w:iCs/>
           <w:color w:val="000000" w:themeColor="text1"/>
           <w:lang w:eastAsia="ko-KR"/>
@@ -1333,7 +1191,7 @@
           <w:noProof/>
         </w:rPr>
         <w:drawing>
-          <wp:inline distT="0" distB="0" distL="0" distR="0" wp14:anchorId="5B058975" wp14:editId="52345F66">
+          <wp:inline distT="0" distB="0" distL="0" distR="0" wp14:anchorId="5B058975" wp14:editId="07C547D1">
             <wp:extent cx="5731510" cy="2715895"/>
             <wp:effectExtent l="0" t="0" r="0" b="1905"/>
             <wp:docPr id="1263481415" name="Picture 2" descr="A diagram of data analysis and information software&#10;&#10;Description automatically generated"/>
@@ -1408,7 +1266,6 @@
       </w:r>
       <w:bookmarkEnd w:id="4"/>
     </w:p>
-    <w:p/>
     <w:p>
       <w:pPr>
         <w:jc w:val="both"/>
@@ -1417,36 +1274,6 @@
           <w:color w:val="FF0000"/>
         </w:rPr>
       </w:pPr>
-      <w:r>
-        <w:rPr>
-          <w:i/>
-          <w:color w:val="FF0000"/>
-        </w:rPr>
-        <w:t>From your WBS, define the activities required for your project. You will revise this document and add more detail for part</w:t>
-      </w:r>
-      <w:r>
-        <w:rPr>
-          <w:i/>
-          <w:color w:val="FF0000"/>
-        </w:rPr>
-        <w:t xml:space="preserve"> B as you discover more about the project.</w:t>
-      </w:r>
-    </w:p>
-    <w:p>
-      <w:pPr>
-        <w:jc w:val="both"/>
-        <w:rPr>
-          <w:i/>
-          <w:color w:val="FF0000"/>
-        </w:rPr>
-      </w:pPr>
-      <w:r>
-        <w:rPr>
-          <w:i/>
-          <w:color w:val="FF0000"/>
-        </w:rPr>
-        <w:t>Each activity should be clearly identified by a number and should match up to your Gantt chart. You should provide some estimations for the time you think each activity will take. This should make it easy to prepare your Gantt chart.</w:t>
-      </w:r>
     </w:p>
     <w:tbl>
       <w:tblPr>
@@ -3682,7 +3509,6 @@
                 <w:iCs/>
                 <w:color w:val="000000" w:themeColor="text1"/>
               </w:rPr>
-              <w:lastRenderedPageBreak/>
               <w:t>Testing Tasks</w:t>
             </w:r>
           </w:p>
@@ -4057,6 +3883,7 @@
                 <w:iCs/>
                 <w:color w:val="000000" w:themeColor="text1"/>
               </w:rPr>
+              <w:lastRenderedPageBreak/>
               <w:t>Documentation</w:t>
             </w:r>
           </w:p>
@@ -4319,8 +4146,10 @@
     </w:p>
     <w:p>
       <w:pPr>
-        <w:pStyle w:val="ListParagraph"/>
-        <w:ind w:left="432"/>
+        <w:rPr>
+          <w:i/>
+          <w:color w:val="FF0000"/>
+        </w:rPr>
       </w:pPr>
     </w:p>
     <w:p>
@@ -4333,25 +4162,45 @@
       <w:r>
         <w:rPr>
           <w:i/>
+          <w:noProof/>
           <w:color w:val="FF0000"/>
         </w:rPr>
-        <w:t>This section should contain your Gantt chart. The items in the Gantt chart should match the activity definition from section 3.</w:t>
+        <w:drawing>
+          <wp:inline distT="0" distB="0" distL="0" distR="0" wp14:anchorId="568F956A" wp14:editId="2942BBA6">
+            <wp:extent cx="5731510" cy="2750820"/>
+            <wp:effectExtent l="0" t="0" r="0" b="5080"/>
+            <wp:docPr id="347956374" name="Picture 1"/>
+            <wp:cNvGraphicFramePr>
+              <a:graphicFrameLocks xmlns:a="http://schemas.openxmlformats.org/drawingml/2006/main" noChangeAspect="1"/>
+            </wp:cNvGraphicFramePr>
+            <a:graphic xmlns:a="http://schemas.openxmlformats.org/drawingml/2006/main">
+              <a:graphicData uri="http://schemas.openxmlformats.org/drawingml/2006/picture">
+                <pic:pic xmlns:pic="http://schemas.openxmlformats.org/drawingml/2006/picture">
+                  <pic:nvPicPr>
+                    <pic:cNvPr id="347956374" name=""/>
+                    <pic:cNvPicPr/>
+                  </pic:nvPicPr>
+                  <pic:blipFill>
+                    <a:blip r:embed="rId7"/>
+                    <a:stretch>
+                      <a:fillRect/>
+                    </a:stretch>
+                  </pic:blipFill>
+                  <pic:spPr>
+                    <a:xfrm>
+                      <a:off x="0" y="0"/>
+                      <a:ext cx="5731510" cy="2750820"/>
+                    </a:xfrm>
+                    <a:prstGeom prst="rect">
+                      <a:avLst/>
+                    </a:prstGeom>
+                  </pic:spPr>
+                </pic:pic>
+              </a:graphicData>
+            </a:graphic>
+          </wp:inline>
+        </w:drawing>
       </w:r>
-      <w:r>
-        <w:rPr>
-          <w:i/>
-          <w:color w:val="FF0000"/>
-        </w:rPr>
-        <w:t xml:space="preserve"> You should also submit your Gantt chart file separately.</w:t>
-      </w:r>
-    </w:p>
-    <w:p>
-      <w:pPr>
-        <w:rPr>
-          <w:i/>
-          <w:color w:val="FF0000"/>
-        </w:rPr>
-      </w:pPr>
     </w:p>
     <w:p/>
     <w:sectPr>

</xml_diff>